<commit_message>
PDF Dokumente zum ausdrucken erstellt
</commit_message>
<xml_diff>
--- a/Elterenabend/Materialliste.docx
+++ b/Elterenabend/Materialliste.docx
@@ -12,198 +12,553 @@
     </w:p>
     <w:p/>
     <w:p/>
-    <w:p>
-      <w:pPr>
-        <w:pStyle w:val="Listenabsatz"/>
-        <w:numPr>
-          <w:ilvl w:val="0"/>
-          <w:numId w:val="2"/>
-        </w:numPr>
-      </w:pPr>
-      <w:r>
-        <w:t>Ausgedrucktes</w:t>
-      </w:r>
-    </w:p>
-    <w:p>
-      <w:pPr>
-        <w:pStyle w:val="Listenabsatz"/>
-        <w:numPr>
-          <w:ilvl w:val="1"/>
-          <w:numId w:val="2"/>
-        </w:numPr>
-      </w:pPr>
-      <w:r>
-        <w:t xml:space="preserve">Zeitstrahl </w:t>
-      </w:r>
-    </w:p>
-    <w:p>
-      <w:pPr>
-        <w:pStyle w:val="Listenabsatz"/>
-        <w:numPr>
-          <w:ilvl w:val="1"/>
-          <w:numId w:val="2"/>
-        </w:numPr>
-      </w:pPr>
-      <w:r>
-        <w:t>Quizspiel Tabelle für Buchstaben</w:t>
-      </w:r>
-    </w:p>
-    <w:p>
-      <w:pPr>
-        <w:pStyle w:val="Listenabsatz"/>
-        <w:numPr>
-          <w:ilvl w:val="1"/>
-          <w:numId w:val="2"/>
-        </w:numPr>
-      </w:pPr>
-      <w:r>
-        <w:t>Projektantrag</w:t>
-      </w:r>
-    </w:p>
-    <w:p>
-      <w:pPr>
-        <w:pStyle w:val="Listenabsatz"/>
-        <w:numPr>
-          <w:ilvl w:val="1"/>
-          <w:numId w:val="2"/>
-        </w:numPr>
-      </w:pPr>
-      <w:r>
-        <w:t>Mindmap-DMHS-Wanduhr_V.2.jpg</w:t>
-      </w:r>
-    </w:p>
-    <w:p>
-      <w:pPr>
-        <w:pStyle w:val="Listenabsatz"/>
-        <w:numPr>
-          <w:ilvl w:val="1"/>
-          <w:numId w:val="2"/>
-        </w:numPr>
-      </w:pPr>
-      <w:r>
-        <w:t>Sequenzdiagramm_DMHS-Wanduhr.png</w:t>
-      </w:r>
-    </w:p>
-    <w:p>
-      <w:pPr>
-        <w:pStyle w:val="Listenabsatz"/>
-        <w:numPr>
-          <w:ilvl w:val="1"/>
-          <w:numId w:val="2"/>
-        </w:numPr>
-      </w:pPr>
-      <w:r>
-        <w:t>UML_DMHS.jpg</w:t>
-      </w:r>
-    </w:p>
-    <w:p>
-      <w:pPr>
-        <w:pStyle w:val="Listenabsatz"/>
-        <w:numPr>
-          <w:ilvl w:val="1"/>
-          <w:numId w:val="2"/>
-        </w:numPr>
-      </w:pPr>
-      <w:r>
-        <w:t>Projektantrag V.4.pdf</w:t>
-      </w:r>
-    </w:p>
-    <w:p>
-      <w:pPr>
-        <w:pStyle w:val="Listenabsatz"/>
-        <w:numPr>
-          <w:ilvl w:val="1"/>
-          <w:numId w:val="2"/>
-        </w:numPr>
-      </w:pPr>
-      <w:r>
-        <w:t>Mind-Map Buttons_funktion_V.1.pdf</w:t>
-      </w:r>
-    </w:p>
-    <w:p>
-      <w:pPr>
-        <w:pStyle w:val="Listenabsatz"/>
-        <w:numPr>
-          <w:ilvl w:val="1"/>
-          <w:numId w:val="2"/>
-        </w:numPr>
-      </w:pPr>
-      <w:r>
-        <w:t>Plakat</w:t>
-      </w:r>
-    </w:p>
-    <w:p>
-      <w:pPr>
-        <w:pStyle w:val="Listenabsatz"/>
-        <w:numPr>
-          <w:ilvl w:val="1"/>
-          <w:numId w:val="2"/>
-        </w:numPr>
-      </w:pPr>
-      <w:r>
-        <w:t>Namens Schilder</w:t>
-      </w:r>
-    </w:p>
-    <w:p>
-      <w:pPr>
-        <w:pStyle w:val="Listenabsatz"/>
-        <w:numPr>
-          <w:ilvl w:val="0"/>
-          <w:numId w:val="2"/>
-        </w:numPr>
-      </w:pPr>
-      <w:r>
-        <w:t xml:space="preserve">2 Monitor </w:t>
-      </w:r>
-    </w:p>
-    <w:p>
-      <w:pPr>
-        <w:pStyle w:val="Listenabsatz"/>
-        <w:numPr>
-          <w:ilvl w:val="0"/>
-          <w:numId w:val="2"/>
-        </w:numPr>
-      </w:pPr>
-      <w:r>
-        <w:t>Display</w:t>
-      </w:r>
-    </w:p>
-    <w:p>
-      <w:pPr>
-        <w:pStyle w:val="Listenabsatz"/>
-        <w:numPr>
-          <w:ilvl w:val="0"/>
-          <w:numId w:val="2"/>
-        </w:numPr>
-      </w:pPr>
-      <w:r>
-        <w:t>2 Tische</w:t>
-      </w:r>
-    </w:p>
-    <w:p>
-      <w:pPr>
-        <w:pStyle w:val="Listenabsatz"/>
-        <w:numPr>
-          <w:ilvl w:val="0"/>
-          <w:numId w:val="2"/>
-        </w:numPr>
-      </w:pPr>
-      <w:r>
-        <w:t xml:space="preserve">2 Laptops </w:t>
-      </w:r>
-    </w:p>
-    <w:p>
-      <w:pPr>
-        <w:pStyle w:val="Listenabsatz"/>
-        <w:numPr>
-          <w:ilvl w:val="0"/>
-          <w:numId w:val="2"/>
-        </w:numPr>
-      </w:pPr>
-      <w:r>
-        <w:t>Pinwand (klein)</w:t>
-      </w:r>
-    </w:p>
+    <w:tbl>
+      <w:tblPr>
+        <w:tblStyle w:val="Tabellenraster"/>
+        <w:tblW w:w="0" w:type="auto"/>
+        <w:tblLook w:val="04A0" w:firstRow="1" w:lastRow="0" w:firstColumn="1" w:lastColumn="0" w:noHBand="0" w:noVBand="1"/>
+      </w:tblPr>
+      <w:tblGrid>
+        <w:gridCol w:w="2830"/>
+        <w:gridCol w:w="1134"/>
+      </w:tblGrid>
+      <w:tr>
+        <w:tc>
+          <w:tcPr>
+            <w:tcW w:w="2830" w:type="dxa"/>
+            <w:shd w:val="clear" w:color="auto" w:fill="D9D9D9" w:themeFill="background1" w:themeFillShade="D9"/>
+          </w:tcPr>
+          <w:p>
+            <w:r>
+              <w:t>Material</w:t>
+            </w:r>
+          </w:p>
+        </w:tc>
+        <w:tc>
+          <w:tcPr>
+            <w:tcW w:w="1134" w:type="dxa"/>
+            <w:shd w:val="clear" w:color="auto" w:fill="D9D9D9" w:themeFill="background1" w:themeFillShade="D9"/>
+          </w:tcPr>
+          <w:p>
+            <w:r>
+              <w:t>Anzahl</w:t>
+            </w:r>
+          </w:p>
+        </w:tc>
+      </w:tr>
+      <w:tr>
+        <w:tc>
+          <w:tcPr>
+            <w:tcW w:w="2830" w:type="dxa"/>
+          </w:tcPr>
+          <w:p>
+            <w:r>
+              <w:t>Monitor</w:t>
+            </w:r>
+          </w:p>
+        </w:tc>
+        <w:tc>
+          <w:tcPr>
+            <w:tcW w:w="1134" w:type="dxa"/>
+          </w:tcPr>
+          <w:p>
+            <w:r>
+              <w:t>2</w:t>
+            </w:r>
+          </w:p>
+        </w:tc>
+      </w:tr>
+      <w:tr>
+        <w:tc>
+          <w:tcPr>
+            <w:tcW w:w="2830" w:type="dxa"/>
+          </w:tcPr>
+          <w:p>
+            <w:r>
+              <w:t>Display</w:t>
+            </w:r>
+          </w:p>
+        </w:tc>
+        <w:tc>
+          <w:tcPr>
+            <w:tcW w:w="1134" w:type="dxa"/>
+          </w:tcPr>
+          <w:p>
+            <w:r>
+              <w:t>1</w:t>
+            </w:r>
+          </w:p>
+        </w:tc>
+      </w:tr>
+      <w:tr>
+        <w:tc>
+          <w:tcPr>
+            <w:tcW w:w="2830" w:type="dxa"/>
+          </w:tcPr>
+          <w:p>
+            <w:r>
+              <w:t>Tische</w:t>
+            </w:r>
+          </w:p>
+        </w:tc>
+        <w:tc>
+          <w:tcPr>
+            <w:tcW w:w="1134" w:type="dxa"/>
+          </w:tcPr>
+          <w:p>
+            <w:r>
+              <w:t>2</w:t>
+            </w:r>
+          </w:p>
+        </w:tc>
+      </w:tr>
+      <w:tr>
+        <w:tc>
+          <w:tcPr>
+            <w:tcW w:w="2830" w:type="dxa"/>
+          </w:tcPr>
+          <w:p>
+            <w:r>
+              <w:t>Laptops</w:t>
+            </w:r>
+          </w:p>
+        </w:tc>
+        <w:tc>
+          <w:tcPr>
+            <w:tcW w:w="1134" w:type="dxa"/>
+          </w:tcPr>
+          <w:p>
+            <w:r>
+              <w:t>2</w:t>
+            </w:r>
+          </w:p>
+        </w:tc>
+      </w:tr>
+      <w:tr>
+        <w:tc>
+          <w:tcPr>
+            <w:tcW w:w="2830" w:type="dxa"/>
+          </w:tcPr>
+          <w:p>
+            <w:r>
+              <w:t>Pinwand (klein)</w:t>
+            </w:r>
+          </w:p>
+        </w:tc>
+        <w:tc>
+          <w:tcPr>
+            <w:tcW w:w="1134" w:type="dxa"/>
+          </w:tcPr>
+          <w:p>
+            <w:r>
+              <w:t>1</w:t>
+            </w:r>
+          </w:p>
+        </w:tc>
+      </w:tr>
+    </w:tbl>
+    <w:p/>
+    <w:tbl>
+      <w:tblPr>
+        <w:tblStyle w:val="Tabellenraster"/>
+        <w:tblW w:w="9067" w:type="dxa"/>
+        <w:tblLook w:val="04A0" w:firstRow="1" w:lastRow="0" w:firstColumn="1" w:lastColumn="0" w:noHBand="0" w:noVBand="1"/>
+      </w:tblPr>
+      <w:tblGrid>
+        <w:gridCol w:w="4390"/>
+        <w:gridCol w:w="1701"/>
+        <w:gridCol w:w="995"/>
+        <w:gridCol w:w="1981"/>
+      </w:tblGrid>
+      <w:tr>
+        <w:tc>
+          <w:tcPr>
+            <w:tcW w:w="4390" w:type="dxa"/>
+            <w:shd w:val="clear" w:color="auto" w:fill="D9D9D9" w:themeFill="background1" w:themeFillShade="D9"/>
+          </w:tcPr>
+          <w:p>
+            <w:r>
+              <w:t>Dokumentname</w:t>
+            </w:r>
+          </w:p>
+        </w:tc>
+        <w:tc>
+          <w:tcPr>
+            <w:tcW w:w="1701" w:type="dxa"/>
+            <w:shd w:val="clear" w:color="auto" w:fill="D9D9D9" w:themeFill="background1" w:themeFillShade="D9"/>
+          </w:tcPr>
+          <w:p>
+            <w:r>
+              <w:t>Format</w:t>
+            </w:r>
+          </w:p>
+        </w:tc>
+        <w:tc>
+          <w:tcPr>
+            <w:tcW w:w="995" w:type="dxa"/>
+            <w:shd w:val="clear" w:color="auto" w:fill="D9D9D9" w:themeFill="background1" w:themeFillShade="D9"/>
+          </w:tcPr>
+          <w:p>
+            <w:r>
+              <w:t>Anzahl</w:t>
+            </w:r>
+          </w:p>
+        </w:tc>
+        <w:tc>
+          <w:tcPr>
+            <w:tcW w:w="1981" w:type="dxa"/>
+            <w:shd w:val="clear" w:color="auto" w:fill="D9D9D9" w:themeFill="background1" w:themeFillShade="D9"/>
+          </w:tcPr>
+          <w:p>
+            <w:r>
+              <w:t>Doppelseitig (j/n)</w:t>
+            </w:r>
+          </w:p>
+        </w:tc>
+      </w:tr>
+      <w:tr>
+        <w:tc>
+          <w:tcPr>
+            <w:tcW w:w="4390" w:type="dxa"/>
+          </w:tcPr>
+          <w:p>
+            <w:r>
+              <w:t>UML_DMHS-Wanduhr.pdf</w:t>
+            </w:r>
+          </w:p>
+        </w:tc>
+        <w:tc>
+          <w:tcPr>
+            <w:tcW w:w="1701" w:type="dxa"/>
+          </w:tcPr>
+          <w:p>
+            <w:r>
+              <w:t>A4</w:t>
+            </w:r>
+          </w:p>
+        </w:tc>
+        <w:tc>
+          <w:tcPr>
+            <w:tcW w:w="995" w:type="dxa"/>
+          </w:tcPr>
+          <w:p>
+            <w:r>
+              <w:t>2</w:t>
+            </w:r>
+          </w:p>
+        </w:tc>
+        <w:tc>
+          <w:tcPr>
+            <w:tcW w:w="1981" w:type="dxa"/>
+          </w:tcPr>
+          <w:p>
+            <w:r>
+              <w:t>N</w:t>
+            </w:r>
+          </w:p>
+        </w:tc>
+      </w:tr>
+      <w:tr>
+        <w:tc>
+          <w:tcPr>
+            <w:tcW w:w="4390" w:type="dxa"/>
+          </w:tcPr>
+          <w:p>
+            <w:r>
+              <w:t>Sequenzdiagramm_DMHS-Wanduhr.pdf</w:t>
+            </w:r>
+          </w:p>
+        </w:tc>
+        <w:tc>
+          <w:tcPr>
+            <w:tcW w:w="1701" w:type="dxa"/>
+          </w:tcPr>
+          <w:p>
+            <w:r>
+              <w:t>A4</w:t>
+            </w:r>
+          </w:p>
+        </w:tc>
+        <w:tc>
+          <w:tcPr>
+            <w:tcW w:w="995" w:type="dxa"/>
+          </w:tcPr>
+          <w:p>
+            <w:r>
+              <w:t>2</w:t>
+            </w:r>
+          </w:p>
+        </w:tc>
+        <w:tc>
+          <w:tcPr>
+            <w:tcW w:w="1981" w:type="dxa"/>
+          </w:tcPr>
+          <w:p>
+            <w:r>
+              <w:t>N</w:t>
+            </w:r>
+          </w:p>
+        </w:tc>
+      </w:tr>
+      <w:tr>
+        <w:tc>
+          <w:tcPr>
+            <w:tcW w:w="4390" w:type="dxa"/>
+          </w:tcPr>
+          <w:p>
+            <w:r>
+              <w:t>Mindmap - DMHS-Wanduhr_ V.2.pdf</w:t>
+            </w:r>
+          </w:p>
+        </w:tc>
+        <w:tc>
+          <w:tcPr>
+            <w:tcW w:w="1701" w:type="dxa"/>
+          </w:tcPr>
+          <w:p>
+            <w:r>
+              <w:t>A4</w:t>
+            </w:r>
+          </w:p>
+        </w:tc>
+        <w:tc>
+          <w:tcPr>
+            <w:tcW w:w="995" w:type="dxa"/>
+          </w:tcPr>
+          <w:p>
+            <w:r>
+              <w:t>2</w:t>
+            </w:r>
+          </w:p>
+        </w:tc>
+        <w:tc>
+          <w:tcPr>
+            <w:tcW w:w="1981" w:type="dxa"/>
+          </w:tcPr>
+          <w:p>
+            <w:r>
+              <w:t>N</w:t>
+            </w:r>
+          </w:p>
+        </w:tc>
+      </w:tr>
+      <w:tr>
+        <w:tc>
+          <w:tcPr>
+            <w:tcW w:w="4390" w:type="dxa"/>
+          </w:tcPr>
+          <w:p>
+            <w:pPr>
+              <w:tabs>
+                <w:tab w:val="left" w:pos="987"/>
+              </w:tabs>
+              <w:rPr>
+                <w:lang w:val="sv-SE"/>
+              </w:rPr>
+            </w:pPr>
+            <w:r>
+              <w:rPr>
+                <w:lang w:val="sv-SE"/>
+              </w:rPr>
+              <w:t>Mind Map_Buttons_funktionen_V1.pdf</w:t>
+            </w:r>
+          </w:p>
+        </w:tc>
+        <w:tc>
+          <w:tcPr>
+            <w:tcW w:w="1701" w:type="dxa"/>
+          </w:tcPr>
+          <w:p>
+            <w:pPr>
+              <w:rPr>
+                <w:lang w:val="sv-SE"/>
+              </w:rPr>
+            </w:pPr>
+            <w:r>
+              <w:rPr>
+                <w:lang w:val="sv-SE"/>
+              </w:rPr>
+              <w:t>A4</w:t>
+            </w:r>
+          </w:p>
+        </w:tc>
+        <w:tc>
+          <w:tcPr>
+            <w:tcW w:w="995" w:type="dxa"/>
+          </w:tcPr>
+          <w:p>
+            <w:pPr>
+              <w:rPr>
+                <w:lang w:val="sv-SE"/>
+              </w:rPr>
+            </w:pPr>
+            <w:r>
+              <w:rPr>
+                <w:lang w:val="sv-SE"/>
+              </w:rPr>
+              <w:t>2</w:t>
+            </w:r>
+          </w:p>
+        </w:tc>
+        <w:tc>
+          <w:tcPr>
+            <w:tcW w:w="1981" w:type="dxa"/>
+          </w:tcPr>
+          <w:p>
+            <w:pPr>
+              <w:rPr>
+                <w:lang w:val="sv-SE"/>
+              </w:rPr>
+            </w:pPr>
+            <w:r>
+              <w:rPr>
+                <w:lang w:val="sv-SE"/>
+              </w:rPr>
+              <w:t>N</w:t>
+            </w:r>
+          </w:p>
+        </w:tc>
+      </w:tr>
+      <w:tr>
+        <w:tc>
+          <w:tcPr>
+            <w:tcW w:w="4390" w:type="dxa"/>
+          </w:tcPr>
+          <w:p>
+            <w:r>
+              <w:t>Plakat_DMHS.pdf</w:t>
+            </w:r>
+          </w:p>
+        </w:tc>
+        <w:tc>
+          <w:tcPr>
+            <w:tcW w:w="1701" w:type="dxa"/>
+          </w:tcPr>
+          <w:p>
+            <w:r>
+              <w:t>A3</w:t>
+            </w:r>
+            <w:r>
+              <w:t>/Plakat</w:t>
+            </w:r>
+          </w:p>
+        </w:tc>
+        <w:tc>
+          <w:tcPr>
+            <w:tcW w:w="995" w:type="dxa"/>
+          </w:tcPr>
+          <w:p>
+            <w:r>
+              <w:t>1</w:t>
+            </w:r>
+          </w:p>
+        </w:tc>
+        <w:tc>
+          <w:tcPr>
+            <w:tcW w:w="1981" w:type="dxa"/>
+          </w:tcPr>
+          <w:p>
+            <w:r>
+              <w:t>N</w:t>
+            </w:r>
+          </w:p>
+        </w:tc>
+      </w:tr>
+      <w:tr>
+        <w:tc>
+          <w:tcPr>
+            <w:tcW w:w="4390" w:type="dxa"/>
+          </w:tcPr>
+          <w:p>
+            <w:r>
+              <w:t>Projektantrag V.4.pdf</w:t>
+            </w:r>
+          </w:p>
+        </w:tc>
+        <w:tc>
+          <w:tcPr>
+            <w:tcW w:w="1701" w:type="dxa"/>
+          </w:tcPr>
+          <w:p>
+            <w:r>
+              <w:t>A4</w:t>
+            </w:r>
+            <w:r>
+              <w:t>/Dos</w:t>
+            </w:r>
+            <w:r>
+              <w:t>s</w:t>
+            </w:r>
+            <w:r>
+              <w:t>ier</w:t>
+            </w:r>
+          </w:p>
+        </w:tc>
+        <w:tc>
+          <w:tcPr>
+            <w:tcW w:w="995" w:type="dxa"/>
+          </w:tcPr>
+          <w:p>
+            <w:r>
+              <w:t>3</w:t>
+            </w:r>
+          </w:p>
+        </w:tc>
+        <w:tc>
+          <w:tcPr>
+            <w:tcW w:w="1981" w:type="dxa"/>
+          </w:tcPr>
+          <w:p>
+            <w:r>
+              <w:t>J</w:t>
+            </w:r>
+          </w:p>
+        </w:tc>
+      </w:tr>
+      <w:tr>
+        <w:tc>
+          <w:tcPr>
+            <w:tcW w:w="4390" w:type="dxa"/>
+          </w:tcPr>
+          <w:p>
+            <w:r>
+              <w:t>Buchstaben_Quiz.pdf</w:t>
+            </w:r>
+          </w:p>
+        </w:tc>
+        <w:tc>
+          <w:tcPr>
+            <w:tcW w:w="1701" w:type="dxa"/>
+          </w:tcPr>
+          <w:p>
+            <w:r>
+              <w:t>A5</w:t>
+            </w:r>
+          </w:p>
+        </w:tc>
+        <w:tc>
+          <w:tcPr>
+            <w:tcW w:w="995" w:type="dxa"/>
+          </w:tcPr>
+          <w:p>
+            <w:r>
+              <w:t>10</w:t>
+            </w:r>
+          </w:p>
+        </w:tc>
+        <w:tc>
+          <w:tcPr>
+            <w:tcW w:w="1981" w:type="dxa"/>
+          </w:tcPr>
+          <w:p>
+            <w:r>
+              <w:t>N</w:t>
+            </w:r>
+          </w:p>
+        </w:tc>
+      </w:tr>
+    </w:tbl>
+    <w:p/>
     <w:p>
       <w:pPr>
         <w:pStyle w:val="Listenabsatz"/>
@@ -1371,6 +1726,25 @@
       <w:spacing w:val="5"/>
     </w:rPr>
   </w:style>
+  <w:style w:type="table" w:styleId="Tabellenraster">
+    <w:name w:val="Table Grid"/>
+    <w:basedOn w:val="NormaleTabelle"/>
+    <w:uiPriority w:val="39"/>
+    <w:rsid w:val="002C7CCE"/>
+    <w:pPr>
+      <w:spacing w:after="0" w:line="240" w:lineRule="auto"/>
+    </w:pPr>
+    <w:tblPr>
+      <w:tblBorders>
+        <w:top w:val="single" w:sz="4" w:space="0" w:color="auto"/>
+        <w:left w:val="single" w:sz="4" w:space="0" w:color="auto"/>
+        <w:bottom w:val="single" w:sz="4" w:space="0" w:color="auto"/>
+        <w:right w:val="single" w:sz="4" w:space="0" w:color="auto"/>
+        <w:insideH w:val="single" w:sz="4" w:space="0" w:color="auto"/>
+        <w:insideV w:val="single" w:sz="4" w:space="0" w:color="auto"/>
+      </w:tblBorders>
+    </w:tblPr>
+  </w:style>
 </w:styles>
 </file>
 

</xml_diff>